<commit_message>
Bearbeitung Doku während Teammeeting
</commit_message>
<xml_diff>
--- a/doc/task03/Dokumentation_Task3.docx
+++ b/doc/task03/Dokumentation_Task3.docx
@@ -219,8 +219,6 @@
       <w:pPr>
         <w:pStyle w:val="Inhaltsverzeichnis"/>
       </w:pPr>
-      <w:bookmarkStart w:id="0" w:name="_GoBack"/>
-      <w:bookmarkEnd w:id="0"/>
       <w:r>
         <w:lastRenderedPageBreak/>
         <w:t>Inhaltsverzeichnis</w:t>
@@ -232,7 +230,7 @@
       <w:pPr>
         <w:pStyle w:val="Verzeichnis1"/>
         <w:rPr>
-          <w:rFonts w:asciiTheme="minorHAnsi" w:eastAsiaTheme="minorEastAsia" w:hAnsiTheme="minorHAnsi" w:cstheme="minorBidi"/>
+          <w:rFonts w:eastAsiaTheme="minorEastAsia" w:cstheme="minorBidi"/>
           <w:noProof/>
           <w:sz w:val="22"/>
           <w:szCs w:val="22"/>
@@ -272,7 +270,7 @@
       </w:r>
       <w:r>
         <w:rPr>
-          <w:rFonts w:asciiTheme="minorHAnsi" w:eastAsiaTheme="minorEastAsia" w:hAnsiTheme="minorHAnsi" w:cstheme="minorBidi"/>
+          <w:rFonts w:eastAsiaTheme="minorEastAsia" w:cstheme="minorBidi"/>
           <w:noProof/>
           <w:sz w:val="22"/>
           <w:szCs w:val="22"/>
@@ -336,7 +334,7 @@
       <w:pPr>
         <w:pStyle w:val="Verzeichnis1"/>
         <w:rPr>
-          <w:rFonts w:asciiTheme="minorHAnsi" w:eastAsiaTheme="minorEastAsia" w:hAnsiTheme="minorHAnsi" w:cstheme="minorBidi"/>
+          <w:rFonts w:eastAsiaTheme="minorEastAsia" w:cstheme="minorBidi"/>
           <w:noProof/>
           <w:sz w:val="22"/>
           <w:szCs w:val="22"/>
@@ -352,7 +350,7 @@
       </w:r>
       <w:r>
         <w:rPr>
-          <w:rFonts w:asciiTheme="minorHAnsi" w:eastAsiaTheme="minorEastAsia" w:hAnsiTheme="minorHAnsi" w:cstheme="minorBidi"/>
+          <w:rFonts w:eastAsiaTheme="minorEastAsia" w:cstheme="minorBidi"/>
           <w:noProof/>
           <w:sz w:val="22"/>
           <w:szCs w:val="22"/>
@@ -416,7 +414,7 @@
       <w:pPr>
         <w:pStyle w:val="Verzeichnis1"/>
         <w:rPr>
-          <w:rFonts w:asciiTheme="minorHAnsi" w:eastAsiaTheme="minorEastAsia" w:hAnsiTheme="minorHAnsi" w:cstheme="minorBidi"/>
+          <w:rFonts w:eastAsiaTheme="minorEastAsia" w:cstheme="minorBidi"/>
           <w:noProof/>
           <w:sz w:val="22"/>
           <w:szCs w:val="22"/>
@@ -432,7 +430,7 @@
       </w:r>
       <w:r>
         <w:rPr>
-          <w:rFonts w:asciiTheme="minorHAnsi" w:eastAsiaTheme="minorEastAsia" w:hAnsiTheme="minorHAnsi" w:cstheme="minorBidi"/>
+          <w:rFonts w:eastAsiaTheme="minorEastAsia" w:cstheme="minorBidi"/>
           <w:noProof/>
           <w:sz w:val="22"/>
           <w:szCs w:val="22"/>
@@ -496,7 +494,7 @@
       <w:pPr>
         <w:pStyle w:val="Verzeichnis1"/>
         <w:rPr>
-          <w:rFonts w:asciiTheme="minorHAnsi" w:eastAsiaTheme="minorEastAsia" w:hAnsiTheme="minorHAnsi" w:cstheme="minorBidi"/>
+          <w:rFonts w:eastAsiaTheme="minorEastAsia" w:cstheme="minorBidi"/>
           <w:noProof/>
           <w:sz w:val="22"/>
           <w:szCs w:val="22"/>
@@ -512,7 +510,7 @@
       </w:r>
       <w:r>
         <w:rPr>
-          <w:rFonts w:asciiTheme="minorHAnsi" w:eastAsiaTheme="minorEastAsia" w:hAnsiTheme="minorHAnsi" w:cstheme="minorBidi"/>
+          <w:rFonts w:eastAsiaTheme="minorEastAsia" w:cstheme="minorBidi"/>
           <w:noProof/>
           <w:sz w:val="22"/>
           <w:szCs w:val="22"/>
@@ -576,7 +574,7 @@
       <w:pPr>
         <w:pStyle w:val="Verzeichnis1"/>
         <w:rPr>
-          <w:rFonts w:asciiTheme="minorHAnsi" w:eastAsiaTheme="minorEastAsia" w:hAnsiTheme="minorHAnsi" w:cstheme="minorBidi"/>
+          <w:rFonts w:eastAsiaTheme="minorEastAsia" w:cstheme="minorBidi"/>
           <w:noProof/>
           <w:sz w:val="22"/>
           <w:szCs w:val="22"/>
@@ -592,7 +590,7 @@
       </w:r>
       <w:r>
         <w:rPr>
-          <w:rFonts w:asciiTheme="minorHAnsi" w:eastAsiaTheme="minorEastAsia" w:hAnsiTheme="minorHAnsi" w:cstheme="minorBidi"/>
+          <w:rFonts w:eastAsiaTheme="minorEastAsia" w:cstheme="minorBidi"/>
           <w:noProof/>
           <w:sz w:val="22"/>
           <w:szCs w:val="22"/>
@@ -665,16 +663,20 @@
       <w:r>
         <w:br w:type="page"/>
       </w:r>
-      <w:bookmarkStart w:id="1" w:name="_Toc432081652"/>
+      <w:bookmarkStart w:id="0" w:name="_Toc432081652"/>
       <w:proofErr w:type="spellStart"/>
       <w:r>
         <w:lastRenderedPageBreak/>
         <w:t>Scoping</w:t>
       </w:r>
-      <w:bookmarkEnd w:id="1"/>
+      <w:bookmarkEnd w:id="0"/>
       <w:proofErr w:type="spellEnd"/>
     </w:p>
     <w:p>
+      <w:pPr>
+        <w:pStyle w:val="berschrift2"/>
+        <w:ind w:left="284"/>
+      </w:pPr>
       <w:r>
         <w:t xml:space="preserve">Project </w:t>
       </w:r>
@@ -694,8 +696,18 @@
           <w:ilvl w:val="0"/>
           <w:numId w:val="38"/>
         </w:numPr>
-      </w:pPr>
-      <w:r>
+        <w:rPr>
+          <w:rFonts w:ascii="Lucida Sans" w:hAnsi="Lucida Sans"/>
+          <w:sz w:val="20"/>
+          <w:szCs w:val="20"/>
+        </w:rPr>
+      </w:pPr>
+      <w:r>
+        <w:rPr>
+          <w:rFonts w:ascii="Lucida Sans" w:hAnsi="Lucida Sans"/>
+          <w:sz w:val="20"/>
+          <w:szCs w:val="20"/>
+        </w:rPr>
         <w:t>Anwendungen für den Doktor</w:t>
       </w:r>
     </w:p>
@@ -706,16 +718,36 @@
           <w:ilvl w:val="0"/>
           <w:numId w:val="38"/>
         </w:numPr>
-      </w:pPr>
-      <w:r>
+        <w:rPr>
+          <w:rFonts w:ascii="Lucida Sans" w:hAnsi="Lucida Sans"/>
+          <w:sz w:val="20"/>
+          <w:szCs w:val="20"/>
+        </w:rPr>
+      </w:pPr>
+      <w:r>
+        <w:rPr>
+          <w:rFonts w:ascii="Lucida Sans" w:hAnsi="Lucida Sans"/>
+          <w:sz w:val="20"/>
+          <w:szCs w:val="20"/>
+        </w:rPr>
         <w:t xml:space="preserve">App Web </w:t>
       </w:r>
       <w:proofErr w:type="spellStart"/>
       <w:r>
+        <w:rPr>
+          <w:rFonts w:ascii="Lucida Sans" w:hAnsi="Lucida Sans"/>
+          <w:sz w:val="20"/>
+          <w:szCs w:val="20"/>
+        </w:rPr>
         <w:t>Based</w:t>
       </w:r>
       <w:proofErr w:type="spellEnd"/>
       <w:r>
+        <w:rPr>
+          <w:rFonts w:ascii="Lucida Sans" w:hAnsi="Lucida Sans"/>
+          <w:sz w:val="20"/>
+          <w:szCs w:val="20"/>
+        </w:rPr>
         <w:t xml:space="preserve"> (Mobil/Desktop)</w:t>
       </w:r>
     </w:p>
@@ -726,12 +758,26 @@
           <w:ilvl w:val="0"/>
           <w:numId w:val="38"/>
         </w:numPr>
-      </w:pPr>
-      <w:r>
+        <w:rPr>
+          <w:rFonts w:ascii="Lucida Sans" w:hAnsi="Lucida Sans"/>
+          <w:sz w:val="20"/>
+          <w:szCs w:val="20"/>
+        </w:rPr>
+      </w:pPr>
+      <w:r>
+        <w:rPr>
+          <w:rFonts w:ascii="Lucida Sans" w:hAnsi="Lucida Sans"/>
+          <w:sz w:val="20"/>
+          <w:szCs w:val="20"/>
+        </w:rPr>
         <w:t>Termine des Arztes</w:t>
       </w:r>
     </w:p>
     <w:p>
+      <w:pPr>
+        <w:pStyle w:val="berschrift2"/>
+        <w:ind w:left="284"/>
+      </w:pPr>
       <w:r>
         <w:t xml:space="preserve">Out </w:t>
       </w:r>
@@ -759,8 +805,18 @@
           <w:ilvl w:val="0"/>
           <w:numId w:val="38"/>
         </w:numPr>
-      </w:pPr>
-      <w:r>
+        <w:rPr>
+          <w:rFonts w:ascii="Lucida Sans" w:hAnsi="Lucida Sans"/>
+          <w:sz w:val="20"/>
+          <w:szCs w:val="20"/>
+        </w:rPr>
+      </w:pPr>
+      <w:r>
+        <w:rPr>
+          <w:rFonts w:ascii="Lucida Sans" w:hAnsi="Lucida Sans"/>
+          <w:sz w:val="20"/>
+          <w:szCs w:val="20"/>
+        </w:rPr>
         <w:t>Anwendungen für den Patienten</w:t>
       </w:r>
     </w:p>
@@ -771,22 +827,19 @@
           <w:ilvl w:val="0"/>
           <w:numId w:val="38"/>
         </w:numPr>
-      </w:pPr>
-      <w:r>
+        <w:rPr>
+          <w:rFonts w:ascii="Lucida Sans" w:hAnsi="Lucida Sans"/>
+          <w:sz w:val="20"/>
+          <w:szCs w:val="20"/>
+        </w:rPr>
+      </w:pPr>
+      <w:r>
+        <w:rPr>
+          <w:rFonts w:ascii="Lucida Sans" w:hAnsi="Lucida Sans"/>
+          <w:sz w:val="20"/>
+          <w:szCs w:val="20"/>
+        </w:rPr>
         <w:t>Terminverwaltung durch Rezeptionistin</w:t>
-      </w:r>
-    </w:p>
-    <w:p>
-      <w:r>
-        <w:t xml:space="preserve">Erfolgsmessung Design </w:t>
-      </w:r>
-      <w:proofErr w:type="spellStart"/>
-      <w:r>
-        <w:t>Thinking</w:t>
-      </w:r>
-      <w:proofErr w:type="spellEnd"/>
-      <w:r>
-        <w:t>:</w:t>
       </w:r>
     </w:p>
     <w:p>
@@ -796,9 +849,36 @@
           <w:ilvl w:val="0"/>
           <w:numId w:val="38"/>
         </w:numPr>
-      </w:pPr>
-      <w:r>
-        <w:t>Erfolgreiche Validation durch Test-User</w:t>
+        <w:rPr>
+          <w:rFonts w:ascii="Lucida Sans" w:hAnsi="Lucida Sans"/>
+          <w:sz w:val="20"/>
+          <w:szCs w:val="20"/>
+        </w:rPr>
+      </w:pPr>
+      <w:r>
+        <w:rPr>
+          <w:rFonts w:ascii="Lucida Sans" w:hAnsi="Lucida Sans"/>
+          <w:sz w:val="20"/>
+          <w:szCs w:val="20"/>
+        </w:rPr>
+        <w:t>Leistungserfassung mit Abrechnung</w:t>
+      </w:r>
+    </w:p>
+    <w:p>
+      <w:pPr>
+        <w:pStyle w:val="berschrift2"/>
+        <w:ind w:left="284"/>
+      </w:pPr>
+      <w:r>
+        <w:t xml:space="preserve">Erfolgsmessung Design </w:t>
+      </w:r>
+      <w:proofErr w:type="spellStart"/>
+      <w:r>
+        <w:t>Thinking</w:t>
+      </w:r>
+      <w:proofErr w:type="spellEnd"/>
+      <w:r>
+        <w:t>:</w:t>
       </w:r>
     </w:p>
     <w:p>
@@ -808,8 +888,40 @@
           <w:ilvl w:val="0"/>
           <w:numId w:val="38"/>
         </w:numPr>
-      </w:pPr>
-      <w:r>
+        <w:rPr>
+          <w:rFonts w:ascii="Lucida Sans" w:hAnsi="Lucida Sans"/>
+          <w:sz w:val="20"/>
+          <w:szCs w:val="20"/>
+        </w:rPr>
+      </w:pPr>
+      <w:r>
+        <w:rPr>
+          <w:rFonts w:ascii="Lucida Sans" w:hAnsi="Lucida Sans"/>
+          <w:sz w:val="20"/>
+          <w:szCs w:val="20"/>
+        </w:rPr>
+        <w:t>Erfolgreiche Validation durch Test-User</w:t>
+      </w:r>
+    </w:p>
+    <w:p>
+      <w:pPr>
+        <w:pStyle w:val="Listenabsatz"/>
+        <w:numPr>
+          <w:ilvl w:val="0"/>
+          <w:numId w:val="38"/>
+        </w:numPr>
+        <w:rPr>
+          <w:rFonts w:ascii="Lucida Sans" w:hAnsi="Lucida Sans"/>
+          <w:sz w:val="20"/>
+          <w:szCs w:val="20"/>
+        </w:rPr>
+      </w:pPr>
+      <w:r>
+        <w:rPr>
+          <w:rFonts w:ascii="Lucida Sans" w:hAnsi="Lucida Sans"/>
+          <w:sz w:val="20"/>
+          <w:szCs w:val="20"/>
+        </w:rPr>
         <w:t>Testen (User, Entwickler)</w:t>
       </w:r>
     </w:p>
@@ -818,178 +930,1133 @@
       <w:pPr>
         <w:pStyle w:val="berschrift1"/>
       </w:pPr>
-      <w:bookmarkStart w:id="2" w:name="_Toc432081653"/>
+      <w:bookmarkStart w:id="1" w:name="_Toc432081653"/>
       <w:r>
         <w:t>Research</w:t>
       </w:r>
-      <w:bookmarkEnd w:id="2"/>
+      <w:bookmarkEnd w:id="1"/>
     </w:p>
     <w:p>
       <w:pPr>
-        <w:rPr>
-          <w:lang w:val="fr-CH"/>
-        </w:rPr>
-      </w:pPr>
-      <w:r>
-        <w:rPr>
-          <w:lang w:val="fr-CH"/>
+        <w:pStyle w:val="berschrift2"/>
+        <w:ind w:left="284"/>
+        <w:rPr>
+          <w:sz w:val="20"/>
+          <w:szCs w:val="20"/>
+        </w:rPr>
+      </w:pPr>
+      <w:r>
+        <w:rPr>
+          <w:sz w:val="20"/>
+          <w:szCs w:val="20"/>
         </w:rPr>
         <w:t>Interview</w:t>
       </w:r>
     </w:p>
     <w:p>
       <w:pPr>
-        <w:rPr>
+        <w:ind w:left="708"/>
+        <w:rPr>
+          <w:sz w:val="20"/>
+          <w:szCs w:val="20"/>
           <w:lang w:val="fr-CH"/>
         </w:rPr>
       </w:pPr>
+      <w:proofErr w:type="spellStart"/>
+      <w:r>
+        <w:rPr>
+          <w:sz w:val="20"/>
+          <w:szCs w:val="20"/>
+          <w:lang w:val="fr-CH"/>
+        </w:rPr>
+        <w:t>Wir</w:t>
+      </w:r>
+      <w:proofErr w:type="spellEnd"/>
+      <w:r>
+        <w:rPr>
+          <w:sz w:val="20"/>
+          <w:szCs w:val="20"/>
+          <w:lang w:val="fr-CH"/>
+        </w:rPr>
+        <w:t xml:space="preserve"> </w:t>
+      </w:r>
+      <w:proofErr w:type="spellStart"/>
+      <w:r>
+        <w:rPr>
+          <w:sz w:val="20"/>
+          <w:szCs w:val="20"/>
+          <w:lang w:val="fr-CH"/>
+        </w:rPr>
+        <w:t>haben</w:t>
+      </w:r>
+      <w:proofErr w:type="spellEnd"/>
+      <w:r>
+        <w:rPr>
+          <w:sz w:val="20"/>
+          <w:szCs w:val="20"/>
+          <w:lang w:val="fr-CH"/>
+        </w:rPr>
+        <w:t xml:space="preserve"> 2 Interviews </w:t>
+      </w:r>
+      <w:proofErr w:type="spellStart"/>
+      <w:r>
+        <w:rPr>
+          <w:sz w:val="20"/>
+          <w:szCs w:val="20"/>
+          <w:lang w:val="fr-CH"/>
+        </w:rPr>
+        <w:t>durchgeführt</w:t>
+      </w:r>
+      <w:proofErr w:type="spellEnd"/>
+      <w:r>
+        <w:rPr>
+          <w:sz w:val="20"/>
+          <w:szCs w:val="20"/>
+          <w:lang w:val="fr-CH"/>
+        </w:rPr>
+        <w:t>.</w:t>
+      </w:r>
     </w:p>
     <w:p>
       <w:pPr>
-        <w:rPr>
-          <w:lang w:val="fr-CH"/>
-        </w:rPr>
-      </w:pPr>
-      <w:r>
-        <w:rPr>
-          <w:lang w:val="fr-CH"/>
-        </w:rPr>
-        <w:t xml:space="preserve">Field </w:t>
+        <w:pStyle w:val="Listenabsatz"/>
+        <w:numPr>
+          <w:ilvl w:val="0"/>
+          <w:numId w:val="40"/>
+        </w:numPr>
+        <w:rPr>
+          <w:rFonts w:ascii="Lucida Sans" w:hAnsi="Lucida Sans"/>
+          <w:sz w:val="20"/>
+          <w:szCs w:val="20"/>
+        </w:rPr>
+      </w:pPr>
+      <w:r>
+        <w:rPr>
+          <w:rFonts w:ascii="Lucida Sans" w:hAnsi="Lucida Sans"/>
+          <w:sz w:val="20"/>
+          <w:szCs w:val="20"/>
+        </w:rPr>
+        <w:t>Interview mit Leiter einer Behindertenwerkstatt</w:t>
+      </w:r>
+      <w:r>
+        <w:rPr>
+          <w:rFonts w:ascii="Lucida Sans" w:hAnsi="Lucida Sans"/>
+          <w:sz w:val="20"/>
+          <w:szCs w:val="20"/>
+        </w:rPr>
+        <w:t xml:space="preserve"> (Herr Zaugg, </w:t>
       </w:r>
       <w:proofErr w:type="spellStart"/>
       <w:r>
         <w:rPr>
-          <w:lang w:val="fr-CH"/>
-        </w:rPr>
-        <w:t>Study</w:t>
+          <w:rFonts w:ascii="Lucida Sans" w:hAnsi="Lucida Sans"/>
+          <w:sz w:val="20"/>
+          <w:szCs w:val="20"/>
+        </w:rPr>
+        <w:t>Silea</w:t>
       </w:r>
       <w:proofErr w:type="spellEnd"/>
+      <w:r>
+        <w:rPr>
+          <w:rFonts w:ascii="Lucida Sans" w:hAnsi="Lucida Sans"/>
+          <w:sz w:val="20"/>
+          <w:szCs w:val="20"/>
+        </w:rPr>
+        <w:t xml:space="preserve"> – Stiftung für integriertes Leben und Arbeit)</w:t>
+      </w:r>
+    </w:p>
+    <w:p>
+      <w:pPr>
+        <w:pStyle w:val="Listenabsatz"/>
+        <w:numPr>
+          <w:ilvl w:val="1"/>
+          <w:numId w:val="38"/>
+        </w:numPr>
+        <w:rPr>
+          <w:rFonts w:ascii="Lucida Sans" w:hAnsi="Lucida Sans"/>
+          <w:sz w:val="20"/>
+          <w:szCs w:val="20"/>
+        </w:rPr>
+      </w:pPr>
+      <w:r>
+        <w:rPr>
+          <w:rFonts w:ascii="Lucida Sans" w:hAnsi="Lucida Sans"/>
+          <w:sz w:val="20"/>
+          <w:szCs w:val="20"/>
+        </w:rPr>
+        <w:t>Verwaltungssystem wird bereits angewendet – ohne spezielle Features zur Erleichterung der Behandlung (</w:t>
+      </w:r>
+      <w:proofErr w:type="spellStart"/>
+      <w:r>
+        <w:rPr>
+          <w:rFonts w:ascii="Lucida Sans" w:hAnsi="Lucida Sans"/>
+          <w:sz w:val="20"/>
+          <w:szCs w:val="20"/>
+        </w:rPr>
+        <w:t>Abacus</w:t>
+      </w:r>
+      <w:proofErr w:type="spellEnd"/>
+      <w:r>
+        <w:rPr>
+          <w:rFonts w:ascii="Lucida Sans" w:hAnsi="Lucida Sans"/>
+          <w:sz w:val="20"/>
+          <w:szCs w:val="20"/>
+        </w:rPr>
+        <w:t xml:space="preserve"> – Software)</w:t>
+      </w:r>
+    </w:p>
+    <w:p>
+      <w:pPr>
+        <w:pStyle w:val="Listenabsatz"/>
+        <w:numPr>
+          <w:ilvl w:val="1"/>
+          <w:numId w:val="38"/>
+        </w:numPr>
+        <w:rPr>
+          <w:rFonts w:ascii="Lucida Sans" w:hAnsi="Lucida Sans"/>
+          <w:sz w:val="20"/>
+          <w:szCs w:val="20"/>
+        </w:rPr>
+      </w:pPr>
+      <w:r>
+        <w:rPr>
+          <w:rFonts w:ascii="Lucida Sans" w:hAnsi="Lucida Sans"/>
+          <w:sz w:val="20"/>
+          <w:szCs w:val="20"/>
+        </w:rPr>
+        <w:t>Wichtig:</w:t>
+      </w:r>
+    </w:p>
+    <w:p>
+      <w:pPr>
+        <w:pStyle w:val="Listenabsatz"/>
+        <w:numPr>
+          <w:ilvl w:val="2"/>
+          <w:numId w:val="38"/>
+        </w:numPr>
+        <w:rPr>
+          <w:rFonts w:ascii="Lucida Sans" w:hAnsi="Lucida Sans"/>
+          <w:sz w:val="20"/>
+          <w:szCs w:val="20"/>
+        </w:rPr>
+      </w:pPr>
+      <w:r>
+        <w:rPr>
+          <w:rFonts w:ascii="Lucida Sans" w:hAnsi="Lucida Sans"/>
+          <w:sz w:val="20"/>
+          <w:szCs w:val="20"/>
+        </w:rPr>
+        <w:t xml:space="preserve">Leistungserfassung mit IT – Hilfe </w:t>
+      </w:r>
+      <w:r>
+        <w:rPr>
+          <w:rFonts w:ascii="Lucida Sans" w:hAnsi="Lucida Sans"/>
+          <w:sz w:val="20"/>
+          <w:szCs w:val="20"/>
+        </w:rPr>
+        <w:sym w:font="Wingdings" w:char="F0E0"/>
+      </w:r>
+      <w:r>
+        <w:rPr>
+          <w:rFonts w:ascii="Lucida Sans" w:hAnsi="Lucida Sans"/>
+          <w:sz w:val="20"/>
+          <w:szCs w:val="20"/>
+        </w:rPr>
+        <w:t xml:space="preserve"> wird zur Zeit auf Papier erfasst</w:t>
+      </w:r>
+    </w:p>
+    <w:p>
+      <w:pPr>
+        <w:pStyle w:val="Listenabsatz"/>
+        <w:numPr>
+          <w:ilvl w:val="2"/>
+          <w:numId w:val="38"/>
+        </w:numPr>
+        <w:rPr>
+          <w:rFonts w:ascii="Lucida Sans" w:hAnsi="Lucida Sans"/>
+          <w:sz w:val="20"/>
+          <w:szCs w:val="20"/>
+        </w:rPr>
+      </w:pPr>
+      <w:r>
+        <w:rPr>
+          <w:rFonts w:ascii="Lucida Sans" w:hAnsi="Lucida Sans"/>
+          <w:sz w:val="20"/>
+          <w:szCs w:val="20"/>
+        </w:rPr>
+        <w:t xml:space="preserve">Unterstützung zum </w:t>
+      </w:r>
+      <w:proofErr w:type="spellStart"/>
+      <w:r>
+        <w:rPr>
+          <w:rFonts w:ascii="Lucida Sans" w:hAnsi="Lucida Sans"/>
+          <w:sz w:val="20"/>
+          <w:szCs w:val="20"/>
+        </w:rPr>
+        <w:t>Piquettdienst</w:t>
+      </w:r>
+      <w:proofErr w:type="spellEnd"/>
+      <w:r>
+        <w:rPr>
+          <w:rFonts w:ascii="Lucida Sans" w:hAnsi="Lucida Sans"/>
+          <w:sz w:val="20"/>
+          <w:szCs w:val="20"/>
+        </w:rPr>
+        <w:t xml:space="preserve"> </w:t>
+      </w:r>
+      <w:r>
+        <w:rPr>
+          <w:rFonts w:ascii="Lucida Sans" w:hAnsi="Lucida Sans"/>
+          <w:sz w:val="20"/>
+          <w:szCs w:val="20"/>
+        </w:rPr>
+        <w:sym w:font="Wingdings" w:char="F0E0"/>
+      </w:r>
+      <w:r>
+        <w:rPr>
+          <w:rFonts w:ascii="Lucida Sans" w:hAnsi="Lucida Sans"/>
+          <w:sz w:val="20"/>
+          <w:szCs w:val="20"/>
+        </w:rPr>
+        <w:t xml:space="preserve"> Plan</w:t>
+      </w:r>
+      <w:r>
+        <w:rPr>
+          <w:rFonts w:ascii="Lucida Sans" w:hAnsi="Lucida Sans"/>
+          <w:sz w:val="20"/>
+          <w:szCs w:val="20"/>
+        </w:rPr>
+        <w:br/>
+      </w:r>
+    </w:p>
+    <w:p>
+      <w:pPr>
+        <w:pStyle w:val="Listenabsatz"/>
+        <w:numPr>
+          <w:ilvl w:val="0"/>
+          <w:numId w:val="40"/>
+        </w:numPr>
+        <w:rPr>
+          <w:rFonts w:ascii="Lucida Sans" w:hAnsi="Lucida Sans"/>
+          <w:sz w:val="20"/>
+          <w:szCs w:val="20"/>
+        </w:rPr>
+      </w:pPr>
+      <w:r>
+        <w:rPr>
+          <w:rFonts w:ascii="Lucida Sans" w:hAnsi="Lucida Sans"/>
+          <w:sz w:val="20"/>
+          <w:szCs w:val="20"/>
+        </w:rPr>
+        <w:t>Interview mit einem ehemaligen Arzt, der in der Psychiatrischen Abteilung tätig war</w:t>
+      </w:r>
+      <w:r>
+        <w:rPr>
+          <w:rFonts w:ascii="Lucida Sans" w:hAnsi="Lucida Sans"/>
+          <w:sz w:val="20"/>
+          <w:szCs w:val="20"/>
+        </w:rPr>
+        <w:t xml:space="preserve"> (Herr Lehmann, Dozent BFH)</w:t>
+      </w:r>
+    </w:p>
+    <w:p>
+      <w:pPr>
+        <w:pStyle w:val="berschrift2"/>
+        <w:ind w:left="284"/>
+        <w:rPr>
+          <w:sz w:val="20"/>
+          <w:szCs w:val="20"/>
+        </w:rPr>
+      </w:pPr>
+      <w:r>
+        <w:rPr>
+          <w:sz w:val="20"/>
+          <w:szCs w:val="20"/>
+        </w:rPr>
+        <w:t>Field Study</w:t>
+      </w:r>
+    </w:p>
+    <w:p>
+      <w:pPr>
+        <w:ind w:left="708"/>
+        <w:rPr>
+          <w:sz w:val="20"/>
+          <w:szCs w:val="20"/>
+        </w:rPr>
+      </w:pPr>
+      <w:r>
+        <w:rPr>
+          <w:sz w:val="20"/>
+          <w:szCs w:val="20"/>
+        </w:rPr>
+        <w:t>Es wurde nach ähnlicher Software recherchiert. Folgende Beispiele erscheinen sinnvoll, um gewisse Funktionen zu übernehmen.</w:t>
+      </w:r>
+    </w:p>
+    <w:p>
+      <w:pPr>
+        <w:pStyle w:val="Listenabsatz"/>
+        <w:numPr>
+          <w:ilvl w:val="1"/>
+          <w:numId w:val="38"/>
+        </w:numPr>
+        <w:rPr>
+          <w:rFonts w:ascii="Lucida Sans" w:hAnsi="Lucida Sans"/>
+          <w:sz w:val="20"/>
+          <w:szCs w:val="20"/>
+        </w:rPr>
+      </w:pPr>
+      <w:proofErr w:type="spellStart"/>
+      <w:r>
+        <w:rPr>
+          <w:rFonts w:ascii="Lucida Sans" w:hAnsi="Lucida Sans"/>
+          <w:sz w:val="20"/>
+          <w:szCs w:val="20"/>
+        </w:rPr>
+        <w:t>curaP</w:t>
+      </w:r>
+      <w:r>
+        <w:rPr>
+          <w:rFonts w:ascii="Lucida Sans" w:hAnsi="Lucida Sans"/>
+          <w:sz w:val="20"/>
+          <w:szCs w:val="20"/>
+        </w:rPr>
+        <w:t>rax</w:t>
+      </w:r>
+      <w:proofErr w:type="spellEnd"/>
+    </w:p>
+    <w:p>
+      <w:pPr>
+        <w:pStyle w:val="Listenabsatz"/>
+        <w:numPr>
+          <w:ilvl w:val="2"/>
+          <w:numId w:val="38"/>
+        </w:numPr>
+        <w:rPr>
+          <w:rFonts w:ascii="Lucida Sans" w:hAnsi="Lucida Sans"/>
+          <w:sz w:val="20"/>
+          <w:szCs w:val="20"/>
+        </w:rPr>
+      </w:pPr>
+      <w:r>
+        <w:rPr>
+          <w:rFonts w:ascii="Lucida Sans" w:hAnsi="Lucida Sans"/>
+          <w:sz w:val="20"/>
+          <w:szCs w:val="20"/>
+        </w:rPr>
+        <w:t>Webbasiert</w:t>
+      </w:r>
+    </w:p>
+    <w:p>
+      <w:pPr>
+        <w:pStyle w:val="Listenabsatz"/>
+        <w:numPr>
+          <w:ilvl w:val="2"/>
+          <w:numId w:val="38"/>
+        </w:numPr>
+        <w:rPr>
+          <w:rFonts w:ascii="Lucida Sans" w:hAnsi="Lucida Sans"/>
+          <w:sz w:val="20"/>
+          <w:szCs w:val="20"/>
+        </w:rPr>
+      </w:pPr>
+      <w:r>
+        <w:rPr>
+          <w:rFonts w:ascii="Lucida Sans" w:hAnsi="Lucida Sans"/>
+          <w:sz w:val="20"/>
+          <w:szCs w:val="20"/>
+        </w:rPr>
+        <w:t>Praxisagenda</w:t>
+      </w:r>
+    </w:p>
+    <w:p>
+      <w:pPr>
+        <w:pStyle w:val="Listenabsatz"/>
+        <w:numPr>
+          <w:ilvl w:val="2"/>
+          <w:numId w:val="38"/>
+        </w:numPr>
+        <w:rPr>
+          <w:rFonts w:ascii="Lucida Sans" w:hAnsi="Lucida Sans"/>
+          <w:sz w:val="20"/>
+          <w:szCs w:val="20"/>
+        </w:rPr>
+      </w:pPr>
+      <w:r>
+        <w:rPr>
+          <w:rFonts w:ascii="Lucida Sans" w:hAnsi="Lucida Sans"/>
+          <w:sz w:val="20"/>
+          <w:szCs w:val="20"/>
+        </w:rPr>
+        <w:t>Elektronische Krankengeschichte</w:t>
+      </w:r>
+    </w:p>
+    <w:p>
+      <w:pPr>
+        <w:pStyle w:val="Listenabsatz"/>
+        <w:numPr>
+          <w:ilvl w:val="2"/>
+          <w:numId w:val="38"/>
+        </w:numPr>
+        <w:rPr>
+          <w:rFonts w:ascii="Lucida Sans" w:hAnsi="Lucida Sans"/>
+          <w:sz w:val="20"/>
+          <w:szCs w:val="20"/>
+        </w:rPr>
+      </w:pPr>
+      <w:r>
+        <w:rPr>
+          <w:rFonts w:ascii="Lucida Sans" w:hAnsi="Lucida Sans"/>
+          <w:sz w:val="20"/>
+          <w:szCs w:val="20"/>
+        </w:rPr>
+        <w:t>Suchfunktion</w:t>
+      </w:r>
+    </w:p>
+    <w:p>
+      <w:pPr>
+        <w:pStyle w:val="Listenabsatz"/>
+        <w:numPr>
+          <w:ilvl w:val="2"/>
+          <w:numId w:val="38"/>
+        </w:numPr>
+        <w:rPr>
+          <w:rFonts w:ascii="Lucida Sans" w:hAnsi="Lucida Sans"/>
+          <w:sz w:val="20"/>
+          <w:szCs w:val="20"/>
+        </w:rPr>
+      </w:pPr>
+      <w:r>
+        <w:rPr>
+          <w:rFonts w:ascii="Lucida Sans" w:hAnsi="Lucida Sans"/>
+          <w:sz w:val="20"/>
+          <w:szCs w:val="20"/>
+        </w:rPr>
+        <w:t>Berichterfassung</w:t>
+      </w:r>
+    </w:p>
+    <w:p>
+      <w:pPr>
+        <w:pStyle w:val="Listenabsatz"/>
+        <w:numPr>
+          <w:ilvl w:val="2"/>
+          <w:numId w:val="38"/>
+        </w:numPr>
+        <w:rPr>
+          <w:rFonts w:ascii="Lucida Sans" w:hAnsi="Lucida Sans"/>
+          <w:sz w:val="20"/>
+          <w:szCs w:val="20"/>
+        </w:rPr>
+      </w:pPr>
+      <w:r>
+        <w:rPr>
+          <w:rFonts w:ascii="Lucida Sans" w:hAnsi="Lucida Sans"/>
+          <w:sz w:val="20"/>
+          <w:szCs w:val="20"/>
+        </w:rPr>
+        <w:t>Rezept</w:t>
+      </w:r>
+    </w:p>
+    <w:p>
+      <w:pPr>
+        <w:pStyle w:val="Listenabsatz"/>
+        <w:numPr>
+          <w:ilvl w:val="2"/>
+          <w:numId w:val="38"/>
+        </w:numPr>
+        <w:rPr>
+          <w:rFonts w:ascii="Lucida Sans" w:hAnsi="Lucida Sans"/>
+          <w:sz w:val="20"/>
+          <w:szCs w:val="20"/>
+        </w:rPr>
+      </w:pPr>
+      <w:r>
+        <w:rPr>
+          <w:rFonts w:ascii="Lucida Sans" w:hAnsi="Lucida Sans"/>
+          <w:sz w:val="20"/>
+          <w:szCs w:val="20"/>
+        </w:rPr>
+        <w:t>Leistungserfassung / Rechnung</w:t>
+      </w:r>
+    </w:p>
+    <w:p>
+      <w:pPr>
+        <w:pStyle w:val="Listenabsatz"/>
+        <w:numPr>
+          <w:ilvl w:val="2"/>
+          <w:numId w:val="38"/>
+        </w:numPr>
+        <w:rPr>
+          <w:rFonts w:ascii="Lucida Sans" w:hAnsi="Lucida Sans"/>
+          <w:sz w:val="20"/>
+          <w:szCs w:val="20"/>
+        </w:rPr>
+      </w:pPr>
+      <w:r>
+        <w:rPr>
+          <w:rFonts w:ascii="Lucida Sans" w:hAnsi="Lucida Sans"/>
+          <w:sz w:val="20"/>
+          <w:szCs w:val="20"/>
+        </w:rPr>
+        <w:t>Quickinfo</w:t>
+      </w:r>
+    </w:p>
+    <w:p>
+      <w:pPr>
+        <w:pStyle w:val="Listenabsatz"/>
+        <w:numPr>
+          <w:ilvl w:val="2"/>
+          <w:numId w:val="38"/>
+        </w:numPr>
+        <w:rPr>
+          <w:rFonts w:ascii="Lucida Sans" w:hAnsi="Lucida Sans"/>
+          <w:sz w:val="20"/>
+          <w:szCs w:val="20"/>
+        </w:rPr>
+      </w:pPr>
+      <w:r>
+        <w:rPr>
+          <w:rFonts w:ascii="Lucida Sans" w:hAnsi="Lucida Sans"/>
+          <w:sz w:val="20"/>
+          <w:szCs w:val="20"/>
+        </w:rPr>
+        <w:t>Sicherheit</w:t>
+      </w:r>
+    </w:p>
+    <w:p>
+      <w:pPr>
+        <w:pStyle w:val="Listenabsatz"/>
+        <w:numPr>
+          <w:ilvl w:val="2"/>
+          <w:numId w:val="38"/>
+        </w:numPr>
+        <w:rPr>
+          <w:rFonts w:ascii="Lucida Sans" w:hAnsi="Lucida Sans"/>
+          <w:sz w:val="20"/>
+          <w:szCs w:val="20"/>
+        </w:rPr>
+      </w:pPr>
+      <w:r>
+        <w:rPr>
+          <w:rFonts w:ascii="Lucida Sans" w:hAnsi="Lucida Sans"/>
+          <w:sz w:val="20"/>
+          <w:szCs w:val="20"/>
+        </w:rPr>
+        <w:t>Patientenverwaltung</w:t>
+      </w:r>
+    </w:p>
+    <w:p>
+      <w:pPr>
+        <w:pStyle w:val="Listenabsatz"/>
+        <w:ind w:left="2160"/>
+        <w:rPr>
+          <w:rFonts w:ascii="Lucida Sans" w:hAnsi="Lucida Sans"/>
+          <w:sz w:val="20"/>
+          <w:szCs w:val="20"/>
+        </w:rPr>
+      </w:pPr>
+    </w:p>
+    <w:p>
+      <w:pPr>
+        <w:ind w:left="708" w:firstLine="708"/>
+        <w:rPr>
+          <w:sz w:val="20"/>
+          <w:szCs w:val="20"/>
+        </w:rPr>
+      </w:pPr>
+      <w:r>
+        <w:rPr>
+          <w:sz w:val="20"/>
+          <w:szCs w:val="20"/>
+        </w:rPr>
+        <w:lastRenderedPageBreak/>
+        <w:drawing>
+          <wp:inline distT="0" distB="0" distL="0" distR="0" wp14:anchorId="23B396DA" wp14:editId="70BD4237">
+            <wp:extent cx="5086350" cy="3100057"/>
+            <wp:effectExtent l="0" t="0" r="0" b="5715"/>
+            <wp:docPr id="3" name="Grafik 3"/>
+            <wp:cNvGraphicFramePr>
+              <a:graphicFrameLocks xmlns:a="http://schemas.openxmlformats.org/drawingml/2006/main" noChangeAspect="1"/>
+            </wp:cNvGraphicFramePr>
+            <a:graphic xmlns:a="http://schemas.openxmlformats.org/drawingml/2006/main">
+              <a:graphicData uri="http://schemas.openxmlformats.org/drawingml/2006/picture">
+                <pic:pic xmlns:pic="http://schemas.openxmlformats.org/drawingml/2006/picture">
+                  <pic:nvPicPr>
+                    <pic:cNvPr id="1" name=""/>
+                    <pic:cNvPicPr/>
+                  </pic:nvPicPr>
+                  <pic:blipFill>
+                    <a:blip r:embed="rId13"/>
+                    <a:stretch>
+                      <a:fillRect/>
+                    </a:stretch>
+                  </pic:blipFill>
+                  <pic:spPr>
+                    <a:xfrm>
+                      <a:off x="0" y="0"/>
+                      <a:ext cx="5094073" cy="3104764"/>
+                    </a:xfrm>
+                    <a:prstGeom prst="rect">
+                      <a:avLst/>
+                    </a:prstGeom>
+                  </pic:spPr>
+                </pic:pic>
+              </a:graphicData>
+            </a:graphic>
+          </wp:inline>
+        </w:drawing>
+      </w:r>
+    </w:p>
+    <w:p>
+      <w:pPr>
+        <w:ind w:left="708" w:firstLine="708"/>
+        <w:rPr>
+          <w:sz w:val="20"/>
+          <w:szCs w:val="20"/>
+        </w:rPr>
+      </w:pPr>
+    </w:p>
+    <w:p>
+      <w:pPr>
+        <w:pStyle w:val="Listenabsatz"/>
+        <w:numPr>
+          <w:ilvl w:val="1"/>
+          <w:numId w:val="38"/>
+        </w:numPr>
+        <w:rPr>
+          <w:rFonts w:ascii="Lucida Sans" w:hAnsi="Lucida Sans"/>
+          <w:sz w:val="20"/>
+          <w:szCs w:val="20"/>
+        </w:rPr>
+      </w:pPr>
+      <w:proofErr w:type="spellStart"/>
+      <w:r>
+        <w:rPr>
+          <w:rFonts w:ascii="Lucida Sans" w:hAnsi="Lucida Sans"/>
+          <w:sz w:val="20"/>
+          <w:szCs w:val="20"/>
+        </w:rPr>
+        <w:t>ametiq</w:t>
+      </w:r>
+      <w:proofErr w:type="spellEnd"/>
+      <w:r>
+        <w:rPr>
+          <w:rFonts w:ascii="Lucida Sans" w:hAnsi="Lucida Sans"/>
+          <w:sz w:val="20"/>
+          <w:szCs w:val="20"/>
+        </w:rPr>
+        <w:t xml:space="preserve"> – </w:t>
+      </w:r>
+      <w:proofErr w:type="spellStart"/>
+      <w:r>
+        <w:rPr>
+          <w:rFonts w:ascii="Lucida Sans" w:hAnsi="Lucida Sans"/>
+          <w:sz w:val="20"/>
+          <w:szCs w:val="20"/>
+        </w:rPr>
+        <w:t>simed</w:t>
+      </w:r>
+      <w:proofErr w:type="spellEnd"/>
+    </w:p>
+    <w:p>
+      <w:pPr>
+        <w:ind w:left="708" w:firstLine="708"/>
+        <w:rPr>
+          <w:sz w:val="20"/>
+          <w:szCs w:val="20"/>
+        </w:rPr>
+      </w:pPr>
+      <w:r>
+        <w:rPr>
+          <w:sz w:val="20"/>
+          <w:szCs w:val="20"/>
+        </w:rPr>
+        <w:drawing>
+          <wp:inline distT="0" distB="0" distL="0" distR="0" wp14:anchorId="2BB497E4" wp14:editId="03227750">
+            <wp:extent cx="4514850" cy="1801266"/>
+            <wp:effectExtent l="0" t="0" r="0" b="8890"/>
+            <wp:docPr id="2" name="Grafik 2"/>
+            <wp:cNvGraphicFramePr>
+              <a:graphicFrameLocks xmlns:a="http://schemas.openxmlformats.org/drawingml/2006/main" noChangeAspect="1"/>
+            </wp:cNvGraphicFramePr>
+            <a:graphic xmlns:a="http://schemas.openxmlformats.org/drawingml/2006/main">
+              <a:graphicData uri="http://schemas.openxmlformats.org/drawingml/2006/picture">
+                <pic:pic xmlns:pic="http://schemas.openxmlformats.org/drawingml/2006/picture">
+                  <pic:nvPicPr>
+                    <pic:cNvPr id="1" name=""/>
+                    <pic:cNvPicPr/>
+                  </pic:nvPicPr>
+                  <pic:blipFill>
+                    <a:blip r:embed="rId14"/>
+                    <a:stretch>
+                      <a:fillRect/>
+                    </a:stretch>
+                  </pic:blipFill>
+                  <pic:spPr>
+                    <a:xfrm>
+                      <a:off x="0" y="0"/>
+                      <a:ext cx="4542212" cy="1812182"/>
+                    </a:xfrm>
+                    <a:prstGeom prst="rect">
+                      <a:avLst/>
+                    </a:prstGeom>
+                  </pic:spPr>
+                </pic:pic>
+              </a:graphicData>
+            </a:graphic>
+          </wp:inline>
+        </w:drawing>
+      </w:r>
+    </w:p>
+    <w:p>
+      <w:pPr>
+        <w:pStyle w:val="Listenabsatz"/>
+        <w:numPr>
+          <w:ilvl w:val="1"/>
+          <w:numId w:val="38"/>
+        </w:numPr>
+        <w:rPr>
+          <w:rFonts w:ascii="Lucida Sans" w:hAnsi="Lucida Sans"/>
+          <w:sz w:val="20"/>
+          <w:szCs w:val="20"/>
+        </w:rPr>
+      </w:pPr>
+      <w:proofErr w:type="spellStart"/>
+      <w:r>
+        <w:rPr>
+          <w:rFonts w:ascii="Lucida Sans" w:hAnsi="Lucida Sans"/>
+          <w:sz w:val="20"/>
+          <w:szCs w:val="20"/>
+        </w:rPr>
+        <w:t>epikur</w:t>
+      </w:r>
+      <w:proofErr w:type="spellEnd"/>
+    </w:p>
+    <w:p>
+      <w:pPr>
+        <w:pStyle w:val="Listenabsatz"/>
+        <w:numPr>
+          <w:ilvl w:val="2"/>
+          <w:numId w:val="38"/>
+        </w:numPr>
+        <w:rPr>
+          <w:rFonts w:ascii="Lucida Sans" w:hAnsi="Lucida Sans"/>
+          <w:sz w:val="20"/>
+          <w:szCs w:val="20"/>
+        </w:rPr>
+      </w:pPr>
+      <w:r>
+        <w:rPr>
+          <w:rFonts w:ascii="Lucida Sans" w:hAnsi="Lucida Sans"/>
+          <w:sz w:val="20"/>
+          <w:szCs w:val="20"/>
+        </w:rPr>
+        <w:t>Spezielle Funktionen für Psychotherapeuten</w:t>
+      </w:r>
+    </w:p>
+    <w:p>
+      <w:pPr>
+        <w:pStyle w:val="Listenabsatz"/>
+        <w:numPr>
+          <w:ilvl w:val="1"/>
+          <w:numId w:val="38"/>
+        </w:numPr>
+        <w:rPr>
+          <w:rFonts w:ascii="Lucida Sans" w:hAnsi="Lucida Sans"/>
+          <w:sz w:val="20"/>
+          <w:szCs w:val="20"/>
+        </w:rPr>
+      </w:pPr>
+      <w:proofErr w:type="spellStart"/>
+      <w:r>
+        <w:rPr>
+          <w:rFonts w:ascii="Lucida Sans" w:hAnsi="Lucida Sans"/>
+          <w:sz w:val="20"/>
+          <w:szCs w:val="20"/>
+        </w:rPr>
+        <w:t>Smarty</w:t>
+      </w:r>
+      <w:proofErr w:type="spellEnd"/>
+    </w:p>
+    <w:p>
+      <w:pPr>
+        <w:pStyle w:val="Listenabsatz"/>
+        <w:numPr>
+          <w:ilvl w:val="2"/>
+          <w:numId w:val="38"/>
+        </w:numPr>
+        <w:rPr>
+          <w:rFonts w:ascii="Lucida Sans" w:hAnsi="Lucida Sans"/>
+          <w:sz w:val="20"/>
+          <w:szCs w:val="20"/>
+        </w:rPr>
+      </w:pPr>
+      <w:r>
+        <w:rPr>
+          <w:rFonts w:ascii="Lucida Sans" w:hAnsi="Lucida Sans"/>
+          <w:sz w:val="20"/>
+          <w:szCs w:val="20"/>
+        </w:rPr>
+        <w:t>Spezielle Funktionen für Psychotherapeuten</w:t>
+      </w:r>
+    </w:p>
+    <w:p>
+      <w:pPr>
+        <w:pStyle w:val="Listenabsatz"/>
+        <w:ind w:left="1788"/>
+        <w:rPr>
+          <w:rFonts w:ascii="Lucida Sans" w:hAnsi="Lucida Sans"/>
+          <w:sz w:val="20"/>
+          <w:szCs w:val="20"/>
+        </w:rPr>
+      </w:pPr>
+    </w:p>
+    <w:p>
+      <w:pPr>
+        <w:ind w:left="708"/>
+        <w:rPr>
+          <w:sz w:val="20"/>
+          <w:szCs w:val="20"/>
+        </w:rPr>
+      </w:pPr>
+      <w:r>
+        <w:rPr>
+          <w:sz w:val="20"/>
+          <w:szCs w:val="20"/>
+        </w:rPr>
+        <w:t xml:space="preserve">Die Software </w:t>
+      </w:r>
+      <w:proofErr w:type="spellStart"/>
+      <w:r>
+        <w:rPr>
+          <w:sz w:val="20"/>
+          <w:szCs w:val="20"/>
+        </w:rPr>
+        <w:t>Abacus</w:t>
+      </w:r>
+      <w:proofErr w:type="spellEnd"/>
+      <w:r>
+        <w:rPr>
+          <w:sz w:val="20"/>
+          <w:szCs w:val="20"/>
+        </w:rPr>
+        <w:t>, welche von der Behindertenwerkstatt verwendet wird, scheint uns eher nicht brauchbar. Die Anwendung ist zu wenig spezifisch, viel zu umfangreich und im Alltag nicht allzu praktisch</w:t>
+      </w:r>
     </w:p>
     <w:p/>
     <w:p>
       <w:pPr>
         <w:pStyle w:val="berschrift1"/>
       </w:pPr>
-      <w:bookmarkStart w:id="3" w:name="_Toc432081654"/>
+      <w:bookmarkStart w:id="2" w:name="_Toc432081654"/>
       <w:proofErr w:type="spellStart"/>
       <w:r>
         <w:t>Synthesize</w:t>
       </w:r>
-      <w:bookmarkEnd w:id="3"/>
+      <w:bookmarkEnd w:id="2"/>
       <w:proofErr w:type="spellEnd"/>
     </w:p>
     <w:p>
       <w:pPr>
-        <w:rPr>
-          <w:lang w:val="fr-CH"/>
-        </w:rPr>
+        <w:pStyle w:val="berschrift2"/>
+        <w:ind w:left="284"/>
       </w:pPr>
       <w:proofErr w:type="spellStart"/>
       <w:r>
-        <w:rPr>
-          <w:lang w:val="fr-CH"/>
-        </w:rPr>
         <w:t>Collect</w:t>
       </w:r>
       <w:proofErr w:type="spellEnd"/>
       <w:r>
-        <w:rPr>
-          <w:lang w:val="fr-CH"/>
-        </w:rPr>
-        <w:t xml:space="preserve"> / </w:t>
+        <w:t xml:space="preserve"> / Order</w:t>
+      </w:r>
+    </w:p>
+    <w:p/>
+    <w:p/>
+    <w:p>
+      <w:pPr>
+        <w:pStyle w:val="berschrift2"/>
+        <w:ind w:left="284"/>
+      </w:pPr>
+      <w:r>
+        <w:lastRenderedPageBreak/>
+        <w:t>Target Users</w:t>
+      </w:r>
+    </w:p>
+    <w:p>
+      <w:pPr>
+        <w:ind w:left="708"/>
+        <w:rPr>
+          <w:sz w:val="20"/>
+          <w:szCs w:val="20"/>
+        </w:rPr>
+      </w:pPr>
+      <w:r>
+        <w:rPr>
+          <w:sz w:val="20"/>
+          <w:szCs w:val="20"/>
+        </w:rPr>
+        <w:t xml:space="preserve">Grundsätzlich werden unsere Kunden Privatpraxen im psychiatrischen Bereich sein. Deshalb wird eine Software für ambulante </w:t>
+      </w:r>
+    </w:p>
+    <w:p>
+      <w:pPr>
+        <w:pStyle w:val="Listenabsatz"/>
+        <w:numPr>
+          <w:ilvl w:val="0"/>
+          <w:numId w:val="38"/>
+        </w:numPr>
+        <w:rPr>
+          <w:rFonts w:ascii="Lucida Sans" w:hAnsi="Lucida Sans"/>
+          <w:sz w:val="20"/>
+          <w:szCs w:val="20"/>
+        </w:rPr>
+      </w:pPr>
+      <w:r>
+        <w:rPr>
+          <w:rFonts w:ascii="Lucida Sans" w:hAnsi="Lucida Sans"/>
+          <w:sz w:val="20"/>
+          <w:szCs w:val="20"/>
+        </w:rPr>
+        <w:t>Ärzte / Psychiater</w:t>
+      </w:r>
+    </w:p>
+    <w:p>
+      <w:pPr>
+        <w:pStyle w:val="Listenabsatz"/>
+        <w:numPr>
+          <w:ilvl w:val="0"/>
+          <w:numId w:val="38"/>
+        </w:numPr>
+        <w:rPr>
+          <w:rFonts w:ascii="Lucida Sans" w:hAnsi="Lucida Sans"/>
+          <w:sz w:val="20"/>
+          <w:szCs w:val="20"/>
+        </w:rPr>
+      </w:pPr>
+      <w:r>
+        <w:rPr>
+          <w:rFonts w:ascii="Lucida Sans" w:hAnsi="Lucida Sans"/>
+          <w:sz w:val="20"/>
+          <w:szCs w:val="20"/>
+        </w:rPr>
+        <w:t>Patienten</w:t>
+      </w:r>
+    </w:p>
+    <w:p>
+      <w:pPr>
+        <w:pStyle w:val="Listenabsatz"/>
+        <w:numPr>
+          <w:ilvl w:val="0"/>
+          <w:numId w:val="38"/>
+        </w:numPr>
+        <w:rPr>
+          <w:rFonts w:ascii="Lucida Sans" w:hAnsi="Lucida Sans"/>
+          <w:sz w:val="20"/>
+          <w:szCs w:val="20"/>
+        </w:rPr>
+      </w:pPr>
+      <w:r>
+        <w:rPr>
+          <w:rFonts w:ascii="Lucida Sans" w:hAnsi="Lucida Sans"/>
+          <w:sz w:val="20"/>
+          <w:szCs w:val="20"/>
+        </w:rPr>
+        <w:t xml:space="preserve">Evtl. </w:t>
       </w:r>
       <w:proofErr w:type="spellStart"/>
       <w:r>
         <w:rPr>
-          <w:lang w:val="fr-CH"/>
-        </w:rPr>
-        <w:t>order</w:t>
+          <w:rFonts w:ascii="Lucida Sans" w:hAnsi="Lucida Sans"/>
+          <w:sz w:val="20"/>
+          <w:szCs w:val="20"/>
+        </w:rPr>
+        <w:t>Artzsekretärin</w:t>
       </w:r>
       <w:proofErr w:type="spellEnd"/>
     </w:p>
     <w:p>
       <w:pPr>
-        <w:rPr>
-          <w:lang w:val="fr-CH"/>
-        </w:rPr>
-      </w:pPr>
+        <w:pStyle w:val="berschrift2"/>
+        <w:ind w:left="284"/>
+      </w:pPr>
+      <w:r>
+        <w:t>Main Features</w:t>
+      </w:r>
     </w:p>
     <w:p>
-      <w:pPr>
-        <w:rPr>
-          <w:lang w:val="fr-CH"/>
-        </w:rPr>
-      </w:pPr>
-      <w:r>
-        <w:rPr>
-          <w:lang w:val="fr-CH"/>
-        </w:rPr>
-        <w:t xml:space="preserve">Target </w:t>
-      </w:r>
-      <w:proofErr w:type="spellStart"/>
-      <w:r>
-        <w:rPr>
-          <w:lang w:val="fr-CH"/>
-        </w:rPr>
-        <w:t>Users</w:t>
-      </w:r>
-      <w:proofErr w:type="spellEnd"/>
+      <w:r>
+        <w:rPr>
+          <w:noProof/>
+          <w:lang w:eastAsia="de-CH"/>
+        </w:rPr>
+        <w:drawing>
+          <wp:inline distT="0" distB="0" distL="0" distR="0" wp14:anchorId="4C4BBAB6" wp14:editId="782D56D5">
+            <wp:extent cx="6361845" cy="2790825"/>
+            <wp:effectExtent l="0" t="0" r="1270" b="0"/>
+            <wp:docPr id="9" name="Grafik 9"/>
+            <wp:cNvGraphicFramePr>
+              <a:graphicFrameLocks xmlns:a="http://schemas.openxmlformats.org/drawingml/2006/main" noChangeAspect="1"/>
+            </wp:cNvGraphicFramePr>
+            <a:graphic xmlns:a="http://schemas.openxmlformats.org/drawingml/2006/main">
+              <a:graphicData uri="http://schemas.openxmlformats.org/drawingml/2006/picture">
+                <pic:pic xmlns:pic="http://schemas.openxmlformats.org/drawingml/2006/picture">
+                  <pic:nvPicPr>
+                    <pic:cNvPr id="9" name="team_green_features_4n1c4v10.jpg"/>
+                    <pic:cNvPicPr/>
+                  </pic:nvPicPr>
+                  <pic:blipFill>
+                    <a:blip r:embed="rId15">
+                      <a:extLst>
+                        <a:ext uri="{28A0092B-C50C-407E-A947-70E740481C1C}">
+                          <a14:useLocalDpi xmlns:a14="http://schemas.microsoft.com/office/drawing/2010/main" val="0"/>
+                        </a:ext>
+                      </a:extLst>
+                    </a:blip>
+                    <a:stretch>
+                      <a:fillRect/>
+                    </a:stretch>
+                  </pic:blipFill>
+                  <pic:spPr>
+                    <a:xfrm>
+                      <a:off x="0" y="0"/>
+                      <a:ext cx="6366121" cy="2792701"/>
+                    </a:xfrm>
+                    <a:prstGeom prst="rect">
+                      <a:avLst/>
+                    </a:prstGeom>
+                  </pic:spPr>
+                </pic:pic>
+              </a:graphicData>
+            </a:graphic>
+          </wp:inline>
+        </w:drawing>
+      </w:r>
     </w:p>
     <w:p>
       <w:pPr>
-        <w:rPr>
-          <w:lang w:val="fr-CH"/>
-        </w:rPr>
-      </w:pPr>
+        <w:ind w:left="284"/>
+      </w:pPr>
+    </w:p>
+    <w:p/>
+    <w:p>
+      <w:pPr>
+        <w:pStyle w:val="berschrift1"/>
+      </w:pPr>
+      <w:bookmarkStart w:id="3" w:name="_Toc432081655"/>
+      <w:r>
+        <w:t>Design</w:t>
+      </w:r>
+      <w:bookmarkEnd w:id="3"/>
     </w:p>
     <w:p>
       <w:pPr>
-        <w:rPr>
-          <w:lang w:val="fr-CH"/>
-        </w:rPr>
-      </w:pPr>
-      <w:r>
-        <w:rPr>
-          <w:lang w:val="fr-CH"/>
-        </w:rPr>
-        <w:t xml:space="preserve">Main </w:t>
-      </w:r>
-      <w:proofErr w:type="spellStart"/>
-      <w:r>
-        <w:rPr>
-          <w:lang w:val="fr-CH"/>
-        </w:rPr>
-        <w:t>features</w:t>
-      </w:r>
-      <w:proofErr w:type="spellEnd"/>
-    </w:p>
-    <w:p>
-      <w:pPr>
-        <w:rPr>
-          <w:lang w:val="fr-CH"/>
-        </w:rPr>
-      </w:pPr>
-    </w:p>
-    <w:p>
-      <w:pPr>
-        <w:pStyle w:val="berschrift1"/>
-      </w:pPr>
-      <w:bookmarkStart w:id="4" w:name="_Toc432081655"/>
-      <w:r>
-        <w:t>Design</w:t>
-      </w:r>
+        <w:pStyle w:val="berschrift2"/>
+        <w:ind w:left="284"/>
+      </w:pPr>
+      <w:r>
+        <w:t>Storyboard</w:t>
+      </w:r>
+      <w:bookmarkStart w:id="4" w:name="_GoBack"/>
       <w:bookmarkEnd w:id="4"/>
-    </w:p>
-    <w:p>
-      <w:pPr>
-        <w:pStyle w:val="berschrift2"/>
-      </w:pPr>
-      <w:r>
-        <w:t>Storyboar</w:t>
-      </w:r>
-      <w:r>
-        <w:t>d</w:t>
-      </w:r>
     </w:p>
     <w:p/>
     <w:p/>
@@ -1100,7 +2167,7 @@
                       </a:ln>
                       <a:extLst>
                         <a:ext uri="{91240B29-F687-4f45-9708-019B960494DF}">
-                          <a14:hiddenLine xmlns:a14="http://schemas.microsoft.com/office/drawing/2010/main" xmlns:w="http://schemas.openxmlformats.org/wordprocessingml/2006/main" xmlns:w10="urn:schemas-microsoft-com:office:word" xmlns:v="urn:schemas-microsoft-com:vml" xmlns:o="urn:schemas-microsoft-com:office:office" xmlns:mv="urn:schemas-microsoft-com:mac:vml" xmlns:mo="http://schemas.microsoft.com/office/mac/office/2008/main" xmlns="" w="9525">
+                          <a14:hiddenLine xmlns="" xmlns:mo="http://schemas.microsoft.com/office/mac/office/2008/main" xmlns:mv="urn:schemas-microsoft-com:mac:vml" xmlns:o="urn:schemas-microsoft-com:office:office" xmlns:v="urn:schemas-microsoft-com:vml" xmlns:w10="urn:schemas-microsoft-com:office:word" xmlns:w="http://schemas.openxmlformats.org/wordprocessingml/2006/main" xmlns:a14="http://schemas.microsoft.com/office/drawing/2010/main" w="9525">
                             <a:solidFill>
                               <a:srgbClr val="000000"/>
                             </a:solidFill>
@@ -1162,7 +2229,7 @@
                               <w:sz w:val="16"/>
                               <w:szCs w:val="16"/>
                             </w:rPr>
-                            <w:t>3</w:t>
+                            <w:t>5</w:t>
                           </w:r>
                           <w:r>
                             <w:rPr>
@@ -1247,7 +2314,7 @@
                         <w:sz w:val="16"/>
                         <w:szCs w:val="16"/>
                       </w:rPr>
-                      <w:t>3</w:t>
+                      <w:t>5</w:t>
                     </w:r>
                     <w:r>
                       <w:rPr>
@@ -1798,31 +2865,31 @@
       <w:lvlText w:val="-"/>
       <w:lvlJc w:val="left"/>
       <w:pPr>
-        <w:ind w:left="720" w:hanging="360"/>
+        <w:ind w:left="1068" w:hanging="360"/>
       </w:pPr>
       <w:rPr>
         <w:rFonts w:ascii="Calibri" w:eastAsiaTheme="minorHAnsi" w:hAnsi="Calibri" w:cstheme="minorBidi" w:hint="default"/>
       </w:rPr>
     </w:lvl>
-    <w:lvl w:ilvl="1" w:tplc="08070003" w:tentative="1">
+    <w:lvl w:ilvl="1" w:tplc="08070003">
       <w:start w:val="1"/>
       <w:numFmt w:val="bullet"/>
       <w:lvlText w:val="o"/>
       <w:lvlJc w:val="left"/>
       <w:pPr>
-        <w:ind w:left="1440" w:hanging="360"/>
+        <w:ind w:left="1788" w:hanging="360"/>
       </w:pPr>
       <w:rPr>
         <w:rFonts w:ascii="Courier New" w:hAnsi="Courier New" w:cs="Courier New" w:hint="default"/>
       </w:rPr>
     </w:lvl>
-    <w:lvl w:ilvl="2" w:tplc="08070005" w:tentative="1">
+    <w:lvl w:ilvl="2" w:tplc="08070005">
       <w:start w:val="1"/>
       <w:numFmt w:val="bullet"/>
       <w:lvlText w:val=""/>
       <w:lvlJc w:val="left"/>
       <w:pPr>
-        <w:ind w:left="2160" w:hanging="360"/>
+        <w:ind w:left="2508" w:hanging="360"/>
       </w:pPr>
       <w:rPr>
         <w:rFonts w:ascii="Wingdings" w:hAnsi="Wingdings" w:hint="default"/>
@@ -1834,7 +2901,7 @@
       <w:lvlText w:val=""/>
       <w:lvlJc w:val="left"/>
       <w:pPr>
-        <w:ind w:left="2880" w:hanging="360"/>
+        <w:ind w:left="3228" w:hanging="360"/>
       </w:pPr>
       <w:rPr>
         <w:rFonts w:ascii="Symbol" w:hAnsi="Symbol" w:hint="default"/>
@@ -1846,7 +2913,7 @@
       <w:lvlText w:val="o"/>
       <w:lvlJc w:val="left"/>
       <w:pPr>
-        <w:ind w:left="3600" w:hanging="360"/>
+        <w:ind w:left="3948" w:hanging="360"/>
       </w:pPr>
       <w:rPr>
         <w:rFonts w:ascii="Courier New" w:hAnsi="Courier New" w:cs="Courier New" w:hint="default"/>
@@ -1858,7 +2925,7 @@
       <w:lvlText w:val=""/>
       <w:lvlJc w:val="left"/>
       <w:pPr>
-        <w:ind w:left="4320" w:hanging="360"/>
+        <w:ind w:left="4668" w:hanging="360"/>
       </w:pPr>
       <w:rPr>
         <w:rFonts w:ascii="Wingdings" w:hAnsi="Wingdings" w:hint="default"/>
@@ -1870,7 +2937,7 @@
       <w:lvlText w:val=""/>
       <w:lvlJc w:val="left"/>
       <w:pPr>
-        <w:ind w:left="5040" w:hanging="360"/>
+        <w:ind w:left="5388" w:hanging="360"/>
       </w:pPr>
       <w:rPr>
         <w:rFonts w:ascii="Symbol" w:hAnsi="Symbol" w:hint="default"/>
@@ -1882,7 +2949,7 @@
       <w:lvlText w:val="o"/>
       <w:lvlJc w:val="left"/>
       <w:pPr>
-        <w:ind w:left="5760" w:hanging="360"/>
+        <w:ind w:left="6108" w:hanging="360"/>
       </w:pPr>
       <w:rPr>
         <w:rFonts w:ascii="Courier New" w:hAnsi="Courier New" w:cs="Courier New" w:hint="default"/>
@@ -1894,7 +2961,7 @@
       <w:lvlText w:val=""/>
       <w:lvlJc w:val="left"/>
       <w:pPr>
-        <w:ind w:left="6480" w:hanging="360"/>
+        <w:ind w:left="6828" w:hanging="360"/>
       </w:pPr>
       <w:rPr>
         <w:rFonts w:ascii="Wingdings" w:hAnsi="Wingdings" w:hint="default"/>
@@ -4209,6 +5276,178 @@
     </w:lvl>
   </w:abstractNum>
   <w:abstractNum w:abstractNumId="30" w15:restartNumberingAfterBreak="0">
+    <w:nsid w:val="4BF70ACD"/>
+    <w:multiLevelType w:val="hybridMultilevel"/>
+    <w:tmpl w:val="38CE8B0E"/>
+    <w:lvl w:ilvl="0" w:tplc="0807000F">
+      <w:start w:val="1"/>
+      <w:numFmt w:val="decimal"/>
+      <w:lvlText w:val="%1."/>
+      <w:lvlJc w:val="left"/>
+      <w:pPr>
+        <w:ind w:left="720" w:hanging="360"/>
+      </w:pPr>
+    </w:lvl>
+    <w:lvl w:ilvl="1" w:tplc="08070019" w:tentative="1">
+      <w:start w:val="1"/>
+      <w:numFmt w:val="lowerLetter"/>
+      <w:lvlText w:val="%2."/>
+      <w:lvlJc w:val="left"/>
+      <w:pPr>
+        <w:ind w:left="1440" w:hanging="360"/>
+      </w:pPr>
+    </w:lvl>
+    <w:lvl w:ilvl="2" w:tplc="0807001B" w:tentative="1">
+      <w:start w:val="1"/>
+      <w:numFmt w:val="lowerRoman"/>
+      <w:lvlText w:val="%3."/>
+      <w:lvlJc w:val="right"/>
+      <w:pPr>
+        <w:ind w:left="2160" w:hanging="180"/>
+      </w:pPr>
+    </w:lvl>
+    <w:lvl w:ilvl="3" w:tplc="0807000F" w:tentative="1">
+      <w:start w:val="1"/>
+      <w:numFmt w:val="decimal"/>
+      <w:lvlText w:val="%4."/>
+      <w:lvlJc w:val="left"/>
+      <w:pPr>
+        <w:ind w:left="2880" w:hanging="360"/>
+      </w:pPr>
+    </w:lvl>
+    <w:lvl w:ilvl="4" w:tplc="08070019" w:tentative="1">
+      <w:start w:val="1"/>
+      <w:numFmt w:val="lowerLetter"/>
+      <w:lvlText w:val="%5."/>
+      <w:lvlJc w:val="left"/>
+      <w:pPr>
+        <w:ind w:left="3600" w:hanging="360"/>
+      </w:pPr>
+    </w:lvl>
+    <w:lvl w:ilvl="5" w:tplc="0807001B" w:tentative="1">
+      <w:start w:val="1"/>
+      <w:numFmt w:val="lowerRoman"/>
+      <w:lvlText w:val="%6."/>
+      <w:lvlJc w:val="right"/>
+      <w:pPr>
+        <w:ind w:left="4320" w:hanging="180"/>
+      </w:pPr>
+    </w:lvl>
+    <w:lvl w:ilvl="6" w:tplc="0807000F" w:tentative="1">
+      <w:start w:val="1"/>
+      <w:numFmt w:val="decimal"/>
+      <w:lvlText w:val="%7."/>
+      <w:lvlJc w:val="left"/>
+      <w:pPr>
+        <w:ind w:left="5040" w:hanging="360"/>
+      </w:pPr>
+    </w:lvl>
+    <w:lvl w:ilvl="7" w:tplc="08070019" w:tentative="1">
+      <w:start w:val="1"/>
+      <w:numFmt w:val="lowerLetter"/>
+      <w:lvlText w:val="%8."/>
+      <w:lvlJc w:val="left"/>
+      <w:pPr>
+        <w:ind w:left="5760" w:hanging="360"/>
+      </w:pPr>
+    </w:lvl>
+    <w:lvl w:ilvl="8" w:tplc="0807001B" w:tentative="1">
+      <w:start w:val="1"/>
+      <w:numFmt w:val="lowerRoman"/>
+      <w:lvlText w:val="%9."/>
+      <w:lvlJc w:val="right"/>
+      <w:pPr>
+        <w:ind w:left="6480" w:hanging="180"/>
+      </w:pPr>
+    </w:lvl>
+  </w:abstractNum>
+  <w:abstractNum w:abstractNumId="31" w15:restartNumberingAfterBreak="0">
+    <w:nsid w:val="4CD95D5F"/>
+    <w:multiLevelType w:val="hybridMultilevel"/>
+    <w:tmpl w:val="AB2E7E68"/>
+    <w:lvl w:ilvl="0" w:tplc="0807000F">
+      <w:start w:val="1"/>
+      <w:numFmt w:val="decimal"/>
+      <w:lvlText w:val="%1."/>
+      <w:lvlJc w:val="left"/>
+      <w:pPr>
+        <w:ind w:left="720" w:hanging="360"/>
+      </w:pPr>
+    </w:lvl>
+    <w:lvl w:ilvl="1" w:tplc="08070019" w:tentative="1">
+      <w:start w:val="1"/>
+      <w:numFmt w:val="lowerLetter"/>
+      <w:lvlText w:val="%2."/>
+      <w:lvlJc w:val="left"/>
+      <w:pPr>
+        <w:ind w:left="1440" w:hanging="360"/>
+      </w:pPr>
+    </w:lvl>
+    <w:lvl w:ilvl="2" w:tplc="0807001B" w:tentative="1">
+      <w:start w:val="1"/>
+      <w:numFmt w:val="lowerRoman"/>
+      <w:lvlText w:val="%3."/>
+      <w:lvlJc w:val="right"/>
+      <w:pPr>
+        <w:ind w:left="2160" w:hanging="180"/>
+      </w:pPr>
+    </w:lvl>
+    <w:lvl w:ilvl="3" w:tplc="0807000F" w:tentative="1">
+      <w:start w:val="1"/>
+      <w:numFmt w:val="decimal"/>
+      <w:lvlText w:val="%4."/>
+      <w:lvlJc w:val="left"/>
+      <w:pPr>
+        <w:ind w:left="2880" w:hanging="360"/>
+      </w:pPr>
+    </w:lvl>
+    <w:lvl w:ilvl="4" w:tplc="08070019" w:tentative="1">
+      <w:start w:val="1"/>
+      <w:numFmt w:val="lowerLetter"/>
+      <w:lvlText w:val="%5."/>
+      <w:lvlJc w:val="left"/>
+      <w:pPr>
+        <w:ind w:left="3600" w:hanging="360"/>
+      </w:pPr>
+    </w:lvl>
+    <w:lvl w:ilvl="5" w:tplc="0807001B" w:tentative="1">
+      <w:start w:val="1"/>
+      <w:numFmt w:val="lowerRoman"/>
+      <w:lvlText w:val="%6."/>
+      <w:lvlJc w:val="right"/>
+      <w:pPr>
+        <w:ind w:left="4320" w:hanging="180"/>
+      </w:pPr>
+    </w:lvl>
+    <w:lvl w:ilvl="6" w:tplc="0807000F" w:tentative="1">
+      <w:start w:val="1"/>
+      <w:numFmt w:val="decimal"/>
+      <w:lvlText w:val="%7."/>
+      <w:lvlJc w:val="left"/>
+      <w:pPr>
+        <w:ind w:left="5040" w:hanging="360"/>
+      </w:pPr>
+    </w:lvl>
+    <w:lvl w:ilvl="7" w:tplc="08070019" w:tentative="1">
+      <w:start w:val="1"/>
+      <w:numFmt w:val="lowerLetter"/>
+      <w:lvlText w:val="%8."/>
+      <w:lvlJc w:val="left"/>
+      <w:pPr>
+        <w:ind w:left="5760" w:hanging="360"/>
+      </w:pPr>
+    </w:lvl>
+    <w:lvl w:ilvl="8" w:tplc="0807001B" w:tentative="1">
+      <w:start w:val="1"/>
+      <w:numFmt w:val="lowerRoman"/>
+      <w:lvlText w:val="%9."/>
+      <w:lvlJc w:val="right"/>
+      <w:pPr>
+        <w:ind w:left="6480" w:hanging="180"/>
+      </w:pPr>
+    </w:lvl>
+  </w:abstractNum>
+  <w:abstractNum w:abstractNumId="32" w15:restartNumberingAfterBreak="0">
     <w:nsid w:val="579A6C34"/>
     <w:multiLevelType w:val="multilevel"/>
     <w:tmpl w:val="81DC5478"/>
@@ -4342,7 +5581,7 @@
       </w:rPr>
     </w:lvl>
   </w:abstractNum>
-  <w:abstractNum w:abstractNumId="31" w15:restartNumberingAfterBreak="0">
+  <w:abstractNum w:abstractNumId="33" w15:restartNumberingAfterBreak="0">
     <w:nsid w:val="617E5CEA"/>
     <w:multiLevelType w:val="multilevel"/>
     <w:tmpl w:val="C4928BA0"/>
@@ -4482,7 +5721,7 @@
       </w:rPr>
     </w:lvl>
   </w:abstractNum>
-  <w:abstractNum w:abstractNumId="32" w15:restartNumberingAfterBreak="0">
+  <w:abstractNum w:abstractNumId="34" w15:restartNumberingAfterBreak="0">
     <w:nsid w:val="63FE647F"/>
     <w:multiLevelType w:val="multilevel"/>
     <w:tmpl w:val="B8F2C990"/>
@@ -4603,7 +5842,7 @@
       </w:pPr>
     </w:lvl>
   </w:abstractNum>
-  <w:abstractNum w:abstractNumId="33" w15:restartNumberingAfterBreak="0">
+  <w:abstractNum w:abstractNumId="35" w15:restartNumberingAfterBreak="0">
     <w:nsid w:val="65D30FD4"/>
     <w:multiLevelType w:val="multilevel"/>
     <w:tmpl w:val="947CC958"/>
@@ -4737,7 +5976,7 @@
       </w:rPr>
     </w:lvl>
   </w:abstractNum>
-  <w:abstractNum w:abstractNumId="34" w15:restartNumberingAfterBreak="0">
+  <w:abstractNum w:abstractNumId="36" w15:restartNumberingAfterBreak="0">
     <w:nsid w:val="68282258"/>
     <w:multiLevelType w:val="multilevel"/>
     <w:tmpl w:val="0807001F"/>
@@ -4850,7 +6089,96 @@
       </w:pPr>
     </w:lvl>
   </w:abstractNum>
-  <w:abstractNum w:abstractNumId="35" w15:restartNumberingAfterBreak="0">
+  <w:abstractNum w:abstractNumId="37" w15:restartNumberingAfterBreak="0">
+    <w:nsid w:val="69CE6209"/>
+    <w:multiLevelType w:val="hybridMultilevel"/>
+    <w:tmpl w:val="798EC3E4"/>
+    <w:lvl w:ilvl="0" w:tplc="93AC9494">
+      <w:start w:val="1"/>
+      <w:numFmt w:val="decimal"/>
+      <w:lvlText w:val="%1."/>
+      <w:lvlJc w:val="left"/>
+      <w:pPr>
+        <w:ind w:left="1068" w:hanging="360"/>
+      </w:pPr>
+      <w:rPr>
+        <w:rFonts w:hint="default"/>
+      </w:rPr>
+    </w:lvl>
+    <w:lvl w:ilvl="1" w:tplc="08070019">
+      <w:start w:val="1"/>
+      <w:numFmt w:val="lowerLetter"/>
+      <w:lvlText w:val="%2."/>
+      <w:lvlJc w:val="left"/>
+      <w:pPr>
+        <w:ind w:left="1788" w:hanging="360"/>
+      </w:pPr>
+    </w:lvl>
+    <w:lvl w:ilvl="2" w:tplc="0807001B" w:tentative="1">
+      <w:start w:val="1"/>
+      <w:numFmt w:val="lowerRoman"/>
+      <w:lvlText w:val="%3."/>
+      <w:lvlJc w:val="right"/>
+      <w:pPr>
+        <w:ind w:left="2508" w:hanging="180"/>
+      </w:pPr>
+    </w:lvl>
+    <w:lvl w:ilvl="3" w:tplc="0807000F" w:tentative="1">
+      <w:start w:val="1"/>
+      <w:numFmt w:val="decimal"/>
+      <w:lvlText w:val="%4."/>
+      <w:lvlJc w:val="left"/>
+      <w:pPr>
+        <w:ind w:left="3228" w:hanging="360"/>
+      </w:pPr>
+    </w:lvl>
+    <w:lvl w:ilvl="4" w:tplc="08070019" w:tentative="1">
+      <w:start w:val="1"/>
+      <w:numFmt w:val="lowerLetter"/>
+      <w:lvlText w:val="%5."/>
+      <w:lvlJc w:val="left"/>
+      <w:pPr>
+        <w:ind w:left="3948" w:hanging="360"/>
+      </w:pPr>
+    </w:lvl>
+    <w:lvl w:ilvl="5" w:tplc="0807001B" w:tentative="1">
+      <w:start w:val="1"/>
+      <w:numFmt w:val="lowerRoman"/>
+      <w:lvlText w:val="%6."/>
+      <w:lvlJc w:val="right"/>
+      <w:pPr>
+        <w:ind w:left="4668" w:hanging="180"/>
+      </w:pPr>
+    </w:lvl>
+    <w:lvl w:ilvl="6" w:tplc="0807000F" w:tentative="1">
+      <w:start w:val="1"/>
+      <w:numFmt w:val="decimal"/>
+      <w:lvlText w:val="%7."/>
+      <w:lvlJc w:val="left"/>
+      <w:pPr>
+        <w:ind w:left="5388" w:hanging="360"/>
+      </w:pPr>
+    </w:lvl>
+    <w:lvl w:ilvl="7" w:tplc="08070019" w:tentative="1">
+      <w:start w:val="1"/>
+      <w:numFmt w:val="lowerLetter"/>
+      <w:lvlText w:val="%8."/>
+      <w:lvlJc w:val="left"/>
+      <w:pPr>
+        <w:ind w:left="6108" w:hanging="360"/>
+      </w:pPr>
+    </w:lvl>
+    <w:lvl w:ilvl="8" w:tplc="0807001B" w:tentative="1">
+      <w:start w:val="1"/>
+      <w:numFmt w:val="lowerRoman"/>
+      <w:lvlText w:val="%9."/>
+      <w:lvlJc w:val="right"/>
+      <w:pPr>
+        <w:ind w:left="6828" w:hanging="180"/>
+      </w:pPr>
+    </w:lvl>
+  </w:abstractNum>
+  <w:abstractNum w:abstractNumId="38" w15:restartNumberingAfterBreak="0">
     <w:nsid w:val="6E08759E"/>
     <w:multiLevelType w:val="hybridMultilevel"/>
     <w:tmpl w:val="BCC43D98"/>
@@ -4940,7 +6268,7 @@
       </w:pPr>
     </w:lvl>
   </w:abstractNum>
-  <w:abstractNum w:abstractNumId="36" w15:restartNumberingAfterBreak="0">
+  <w:abstractNum w:abstractNumId="39" w15:restartNumberingAfterBreak="0">
     <w:nsid w:val="7BA82AF0"/>
     <w:multiLevelType w:val="multilevel"/>
     <w:tmpl w:val="0807001D"/>
@@ -5053,7 +6381,7 @@
       </w:pPr>
     </w:lvl>
   </w:abstractNum>
-  <w:abstractNum w:abstractNumId="37" w15:restartNumberingAfterBreak="0">
+  <w:abstractNum w:abstractNumId="40" w15:restartNumberingAfterBreak="0">
     <w:nsid w:val="7FBD4339"/>
     <w:multiLevelType w:val="multilevel"/>
     <w:tmpl w:val="0807001D"/>
@@ -5218,16 +6546,16 @@
     <w:abstractNumId w:val="11"/>
   </w:num>
   <w:num w:numId="18">
-    <w:abstractNumId w:val="32"/>
+    <w:abstractNumId w:val="34"/>
   </w:num>
   <w:num w:numId="19">
     <w:abstractNumId w:val="22"/>
   </w:num>
   <w:num w:numId="20">
-    <w:abstractNumId w:val="34"/>
+    <w:abstractNumId w:val="36"/>
   </w:num>
   <w:num w:numId="21">
-    <w:abstractNumId w:val="37"/>
+    <w:abstractNumId w:val="40"/>
   </w:num>
   <w:num w:numId="22">
     <w:abstractNumId w:val="16"/>
@@ -5248,7 +6576,7 @@
     <w:abstractNumId w:val="20"/>
   </w:num>
   <w:num w:numId="28">
-    <w:abstractNumId w:val="31"/>
+    <w:abstractNumId w:val="33"/>
   </w:num>
   <w:num w:numId="29">
     <w:abstractNumId w:val="24"/>
@@ -5257,28 +6585,37 @@
     <w:abstractNumId w:val="13"/>
   </w:num>
   <w:num w:numId="31">
-    <w:abstractNumId w:val="36"/>
+    <w:abstractNumId w:val="39"/>
   </w:num>
   <w:num w:numId="32">
     <w:abstractNumId w:val="25"/>
   </w:num>
   <w:num w:numId="33">
-    <w:abstractNumId w:val="35"/>
+    <w:abstractNumId w:val="38"/>
   </w:num>
   <w:num w:numId="34">
     <w:abstractNumId w:val="21"/>
   </w:num>
   <w:num w:numId="35">
-    <w:abstractNumId w:val="30"/>
+    <w:abstractNumId w:val="32"/>
   </w:num>
   <w:num w:numId="36">
-    <w:abstractNumId w:val="33"/>
+    <w:abstractNumId w:val="35"/>
   </w:num>
   <w:num w:numId="37">
     <w:abstractNumId w:val="27"/>
   </w:num>
   <w:num w:numId="38">
     <w:abstractNumId w:val="10"/>
+  </w:num>
+  <w:num w:numId="39">
+    <w:abstractNumId w:val="31"/>
+  </w:num>
+  <w:num w:numId="40">
+    <w:abstractNumId w:val="37"/>
+  </w:num>
+  <w:num w:numId="41">
+    <w:abstractNumId w:val="30"/>
   </w:num>
 </w:numbering>
 </file>
@@ -5690,7 +7027,6 @@
         <w:tab w:val="left" w:pos="794"/>
       </w:tabs>
       <w:spacing w:before="360" w:after="240" w:line="336" w:lineRule="atLeast"/>
-      <w:ind w:left="454" w:hanging="454"/>
       <w:outlineLvl w:val="0"/>
     </w:pPr>
     <w:rPr>
@@ -5719,7 +7055,6 @@
         <w:tab w:val="left" w:pos="794"/>
       </w:tabs>
       <w:spacing w:before="360"/>
-      <w:ind w:left="454" w:hanging="454"/>
       <w:outlineLvl w:val="1"/>
     </w:pPr>
     <w:rPr>
@@ -6824,7 +8159,7 @@
 </file>
 
 <file path=customXml/itemProps1.xml><?xml version="1.0" encoding="utf-8"?>
-<ds:datastoreItem xmlns:ds="http://schemas.openxmlformats.org/officeDocument/2006/customXml" ds:itemID="{E463F6F6-E03E-4CD0-A17D-2ED6BEA695D5}">
+<ds:datastoreItem xmlns:ds="http://schemas.openxmlformats.org/officeDocument/2006/customXml" ds:itemID="{D8C624BA-59B2-429A-B85A-23D8CA93B9E5}">
   <ds:schemaRefs>
     <ds:schemaRef ds:uri="http://schemas.openxmlformats.org/officeDocument/2006/bibliography"/>
   </ds:schemaRefs>

</xml_diff>